<commit_message>
update for input fields
</commit_message>
<xml_diff>
--- a/prototyp_FrameDetect/Dokumentation/Freiform-Gesten in einem Natural User Interface mit Microsoft Kinect.docx
+++ b/prototyp_FrameDetect/Dokumentation/Freiform-Gesten in einem Natural User Interface mit Microsoft Kinect.docx
@@ -543,8 +543,6 @@
       <w:r>
         <w:t>erwartung</w:t>
       </w:r>
-      <w:bookmarkStart w:id="2" w:name="_GoBack"/>
-      <w:bookmarkEnd w:id="2"/>
     </w:p>
     <w:p>
       <w:r>
@@ -870,7 +868,7 @@
               </wp:anchor>
             </w:drawing>
           </mc:Choice>
-          <mc:Fallback xmlns:mv="urn:schemas-microsoft-com:mac:vml" xmlns:mo="http://schemas.microsoft.com/office/mac/office/2008/main">
+          <mc:Fallback xmlns:mo="http://schemas.microsoft.com/office/mac/office/2008/main" xmlns:mv="urn:schemas-microsoft-com:mac:vml">
             <w:pict>
               <v:group id="Gruppierung 8" o:spid="_x0000_s1026" style="position:absolute;margin-left:104.5pt;margin-top:36.85pt;width:106.6pt;height:321.95pt;z-index:251661312;mso-width-relative:margin" coordsize="1353820,4088765" o:gfxdata="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">
                 <v:rect id="Rechteck 4" o:spid="_x0000_s1027" style="position:absolute;width:1353820;height:4088765;visibility:visible;mso-wrap-style:square;v-text-anchor:middle" o:gfxdata="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" fillcolor="#d8d8d8 [2732]" stroked="f" strokeweight="2pt">
@@ -970,27 +968,14 @@
       <w:r>
         <w:t xml:space="preserve">Abbildung </w:t>
       </w:r>
-      <w:r>
-        <w:fldChar w:fldCharType="begin"/>
-      </w:r>
-      <w:r>
-        <w:instrText xml:space="preserve"> SEQ Abbildung \* ARABIC </w:instrText>
-      </w:r>
-      <w:r>
-        <w:fldChar w:fldCharType="separate"/>
-      </w:r>
-      <w:r>
-        <w:rPr>
-          <w:noProof/>
-        </w:rPr>
-        <w:t>1</w:t>
-      </w:r>
-      <w:r>
-        <w:rPr>
-          <w:noProof/>
-        </w:rPr>
-        <w:fldChar w:fldCharType="end"/>
-      </w:r>
+      <w:fldSimple w:instr=" SEQ Abbildung \* ARABIC ">
+        <w:r>
+          <w:rPr>
+            <w:noProof/>
+          </w:rPr>
+          <w:t>1</w:t>
+        </w:r>
+      </w:fldSimple>
       <w:r>
         <w:t xml:space="preserve"> - </w:t>
       </w:r>
@@ -1096,21 +1081,11 @@
       <w:r>
         <w:t xml:space="preserve">Zu allen Überlegungen aus Kapitel </w:t>
       </w:r>
-      <w:r>
-        <w:fldChar w:fldCharType="begin"/>
-      </w:r>
-      <w:r>
-        <w:instrText xml:space="preserve"> REF _Ref355988270 \r </w:instrText>
-      </w:r>
-      <w:r>
-        <w:fldChar w:fldCharType="separate"/>
-      </w:r>
-      <w:r>
-        <w:t>3</w:t>
-      </w:r>
-      <w:r>
-        <w:fldChar w:fldCharType="end"/>
-      </w:r>
+      <w:fldSimple w:instr=" REF _Ref355988270 \r ">
+        <w:r>
+          <w:t>3</w:t>
+        </w:r>
+      </w:fldSimple>
       <w:r>
         <w:t xml:space="preserve"> kommen in der tatsächlichen Umsetzung weitere Konstanten die für bestimmte Gesten sinnvoll sein können. Zusätzlich zu dem Minimum an Distanz die die Hand zwischen zwei gemessenen Frames zurücklegen muss kann ein Wert, der ein Minimum für die absolute gesamte Bewegungsdistanz festlegt sinnvoll sein. Damit können kleinere Zuckungen des Benutzers und smoothe Endpunkte der Gestenrückmeldung erzeugt werden.</w:t>
       </w:r>
@@ -1182,7 +1157,1392 @@
         <w:t xml:space="preserve"> in Z-Richtung angeben zu können muss bekannt sein, in welche Richtung der Nutzer die Arme streckt. Es sollte, rein für die Geste des Zoomens auf ein 2D Koordinatensystem zurückgegriffen werden. Dieses Koordinatensystem, das sich in Z- und X-Richtung erstreckt kann beliebig unterteilt werden.</w:t>
       </w:r>
     </w:p>
-    <w:p/>
+    <w:p>
+      <w:pPr>
+        <w:pStyle w:val="berschrift1"/>
+      </w:pPr>
+      <w:r>
+        <w:t>Implementierung</w:t>
+      </w:r>
+    </w:p>
+    <w:p>
+      <w:r>
+        <w:t>Liste der Attribute:</w:t>
+      </w:r>
+    </w:p>
+    <w:p>
+      <w:pPr>
+        <w:autoSpaceDE w:val="0"/>
+        <w:autoSpaceDN w:val="0"/>
+        <w:adjustRightInd w:val="0"/>
+        <w:spacing w:after="0" w:line="240" w:lineRule="auto"/>
+        <w:rPr>
+          <w:rFonts w:ascii="Courier New" w:hAnsi="Courier New" w:cs="Courier New"/>
+          <w:color w:val="000000"/>
+          <w:szCs w:val="20"/>
+          <w:highlight w:val="white"/>
+        </w:rPr>
+      </w:pPr>
+      <w:r>
+        <w:rPr>
+          <w:rFonts w:ascii="Courier New" w:hAnsi="Courier New" w:cs="Courier New"/>
+          <w:color w:val="0000FF"/>
+          <w:szCs w:val="20"/>
+          <w:highlight w:val="white"/>
+        </w:rPr>
+        <w:t>private</w:t>
+      </w:r>
+      <w:r>
+        <w:rPr>
+          <w:rFonts w:ascii="Courier New" w:hAnsi="Courier New" w:cs="Courier New"/>
+          <w:color w:val="000000"/>
+          <w:szCs w:val="20"/>
+          <w:highlight w:val="white"/>
+        </w:rPr>
+        <w:t xml:space="preserve"> </w:t>
+      </w:r>
+      <w:proofErr w:type="spellStart"/>
+      <w:r>
+        <w:rPr>
+          <w:rFonts w:ascii="Courier New" w:hAnsi="Courier New" w:cs="Courier New"/>
+          <w:color w:val="0000FF"/>
+          <w:szCs w:val="20"/>
+          <w:highlight w:val="white"/>
+        </w:rPr>
+        <w:t>int</w:t>
+      </w:r>
+      <w:proofErr w:type="spellEnd"/>
+      <w:r>
+        <w:rPr>
+          <w:rFonts w:ascii="Courier New" w:hAnsi="Courier New" w:cs="Courier New"/>
+          <w:color w:val="000000"/>
+          <w:szCs w:val="20"/>
+          <w:highlight w:val="white"/>
+        </w:rPr>
+        <w:t xml:space="preserve"> </w:t>
+      </w:r>
+      <w:proofErr w:type="spellStart"/>
+      <w:r>
+        <w:rPr>
+          <w:rFonts w:ascii="Courier New" w:hAnsi="Courier New" w:cs="Courier New"/>
+          <w:color w:val="000000"/>
+          <w:szCs w:val="20"/>
+          <w:highlight w:val="white"/>
+        </w:rPr>
+        <w:t>CurrentSkeletonFrame</w:t>
+      </w:r>
+      <w:proofErr w:type="spellEnd"/>
+      <w:r>
+        <w:rPr>
+          <w:rFonts w:ascii="Courier New" w:hAnsi="Courier New" w:cs="Courier New"/>
+          <w:color w:val="000000"/>
+          <w:szCs w:val="20"/>
+          <w:highlight w:val="white"/>
+        </w:rPr>
+        <w:t xml:space="preserve"> = 0;</w:t>
+      </w:r>
+    </w:p>
+    <w:p>
+      <w:pPr>
+        <w:autoSpaceDE w:val="0"/>
+        <w:autoSpaceDN w:val="0"/>
+        <w:adjustRightInd w:val="0"/>
+        <w:spacing w:after="0" w:line="240" w:lineRule="auto"/>
+        <w:rPr>
+          <w:rFonts w:ascii="Courier New" w:hAnsi="Courier New" w:cs="Courier New"/>
+          <w:color w:val="000000"/>
+          <w:szCs w:val="20"/>
+          <w:highlight w:val="white"/>
+        </w:rPr>
+      </w:pPr>
+      <w:r>
+        <w:rPr>
+          <w:rFonts w:ascii="Courier New" w:hAnsi="Courier New" w:cs="Courier New"/>
+          <w:color w:val="008000"/>
+          <w:szCs w:val="20"/>
+          <w:highlight w:val="white"/>
+        </w:rPr>
+        <w:t xml:space="preserve">//30frames per </w:t>
+      </w:r>
+      <w:proofErr w:type="spellStart"/>
+      <w:r>
+        <w:rPr>
+          <w:rFonts w:ascii="Courier New" w:hAnsi="Courier New" w:cs="Courier New"/>
+          <w:color w:val="008000"/>
+          <w:szCs w:val="20"/>
+          <w:highlight w:val="white"/>
+        </w:rPr>
+        <w:t>second</w:t>
+      </w:r>
+      <w:proofErr w:type="spellEnd"/>
+    </w:p>
+    <w:p>
+      <w:pPr>
+        <w:autoSpaceDE w:val="0"/>
+        <w:autoSpaceDN w:val="0"/>
+        <w:adjustRightInd w:val="0"/>
+        <w:spacing w:after="0" w:line="240" w:lineRule="auto"/>
+        <w:rPr>
+          <w:rFonts w:ascii="Courier New" w:hAnsi="Courier New" w:cs="Courier New"/>
+          <w:color w:val="000000"/>
+          <w:szCs w:val="20"/>
+          <w:highlight w:val="white"/>
+        </w:rPr>
+      </w:pPr>
+      <w:r>
+        <w:rPr>
+          <w:rFonts w:ascii="Courier New" w:hAnsi="Courier New" w:cs="Courier New"/>
+          <w:color w:val="0000FF"/>
+          <w:szCs w:val="20"/>
+          <w:highlight w:val="white"/>
+        </w:rPr>
+        <w:t>private</w:t>
+      </w:r>
+      <w:r>
+        <w:rPr>
+          <w:rFonts w:ascii="Courier New" w:hAnsi="Courier New" w:cs="Courier New"/>
+          <w:color w:val="000000"/>
+          <w:szCs w:val="20"/>
+          <w:highlight w:val="white"/>
+        </w:rPr>
+        <w:t xml:space="preserve"> </w:t>
+      </w:r>
+      <w:proofErr w:type="spellStart"/>
+      <w:r>
+        <w:rPr>
+          <w:rFonts w:ascii="Courier New" w:hAnsi="Courier New" w:cs="Courier New"/>
+          <w:color w:val="0000FF"/>
+          <w:szCs w:val="20"/>
+          <w:highlight w:val="white"/>
+        </w:rPr>
+        <w:t>static</w:t>
+      </w:r>
+      <w:proofErr w:type="spellEnd"/>
+      <w:r>
+        <w:rPr>
+          <w:rFonts w:ascii="Courier New" w:hAnsi="Courier New" w:cs="Courier New"/>
+          <w:color w:val="000000"/>
+          <w:szCs w:val="20"/>
+          <w:highlight w:val="white"/>
+        </w:rPr>
+        <w:t xml:space="preserve"> </w:t>
+      </w:r>
+      <w:proofErr w:type="spellStart"/>
+      <w:r>
+        <w:rPr>
+          <w:rFonts w:ascii="Courier New" w:hAnsi="Courier New" w:cs="Courier New"/>
+          <w:color w:val="0000FF"/>
+          <w:szCs w:val="20"/>
+          <w:highlight w:val="white"/>
+        </w:rPr>
+        <w:t>int</w:t>
+      </w:r>
+      <w:proofErr w:type="spellEnd"/>
+      <w:r>
+        <w:rPr>
+          <w:rFonts w:ascii="Courier New" w:hAnsi="Courier New" w:cs="Courier New"/>
+          <w:color w:val="000000"/>
+          <w:szCs w:val="20"/>
+          <w:highlight w:val="white"/>
+        </w:rPr>
+        <w:t xml:space="preserve"> </w:t>
+      </w:r>
+      <w:proofErr w:type="spellStart"/>
+      <w:r>
+        <w:rPr>
+          <w:rFonts w:ascii="Courier New" w:hAnsi="Courier New" w:cs="Courier New"/>
+          <w:color w:val="000000"/>
+          <w:szCs w:val="20"/>
+          <w:highlight w:val="white"/>
+        </w:rPr>
+        <w:t>totalFrames</w:t>
+      </w:r>
+      <w:proofErr w:type="spellEnd"/>
+      <w:r>
+        <w:rPr>
+          <w:rFonts w:ascii="Courier New" w:hAnsi="Courier New" w:cs="Courier New"/>
+          <w:color w:val="000000"/>
+          <w:szCs w:val="20"/>
+          <w:highlight w:val="white"/>
+        </w:rPr>
+        <w:t xml:space="preserve"> = 120</w:t>
+      </w:r>
+      <w:proofErr w:type="gramStart"/>
+      <w:r>
+        <w:rPr>
+          <w:rFonts w:ascii="Courier New" w:hAnsi="Courier New" w:cs="Courier New"/>
+          <w:color w:val="000000"/>
+          <w:szCs w:val="20"/>
+          <w:highlight w:val="white"/>
+        </w:rPr>
+        <w:t>;</w:t>
+      </w:r>
+      <w:r>
+        <w:rPr>
+          <w:rFonts w:ascii="Courier New" w:hAnsi="Courier New" w:cs="Courier New"/>
+          <w:color w:val="008000"/>
+          <w:szCs w:val="20"/>
+          <w:highlight w:val="white"/>
+        </w:rPr>
+        <w:t>/</w:t>
+      </w:r>
+      <w:proofErr w:type="gramEnd"/>
+      <w:r>
+        <w:rPr>
+          <w:rFonts w:ascii="Courier New" w:hAnsi="Courier New" w:cs="Courier New"/>
+          <w:color w:val="008000"/>
+          <w:szCs w:val="20"/>
+          <w:highlight w:val="white"/>
+        </w:rPr>
+        <w:t>/4sec</w:t>
+      </w:r>
+    </w:p>
+    <w:p>
+      <w:pPr>
+        <w:autoSpaceDE w:val="0"/>
+        <w:autoSpaceDN w:val="0"/>
+        <w:adjustRightInd w:val="0"/>
+        <w:spacing w:after="0" w:line="240" w:lineRule="auto"/>
+        <w:rPr>
+          <w:rFonts w:ascii="Courier New" w:hAnsi="Courier New" w:cs="Courier New"/>
+          <w:color w:val="000000"/>
+          <w:szCs w:val="20"/>
+          <w:highlight w:val="white"/>
+        </w:rPr>
+      </w:pPr>
+      <w:r>
+        <w:rPr>
+          <w:rFonts w:ascii="Courier New" w:hAnsi="Courier New" w:cs="Courier New"/>
+          <w:color w:val="008000"/>
+          <w:szCs w:val="20"/>
+          <w:highlight w:val="white"/>
+        </w:rPr>
+        <w:t>//</w:t>
+      </w:r>
+      <w:proofErr w:type="spellStart"/>
+      <w:r>
+        <w:rPr>
+          <w:rFonts w:ascii="Courier New" w:hAnsi="Courier New" w:cs="Courier New"/>
+          <w:color w:val="008000"/>
+          <w:szCs w:val="20"/>
+          <w:highlight w:val="white"/>
+        </w:rPr>
+        <w:t>saves</w:t>
+      </w:r>
+      <w:proofErr w:type="spellEnd"/>
+      <w:r>
+        <w:rPr>
+          <w:rFonts w:ascii="Courier New" w:hAnsi="Courier New" w:cs="Courier New"/>
+          <w:color w:val="008000"/>
+          <w:szCs w:val="20"/>
+          <w:highlight w:val="white"/>
+        </w:rPr>
+        <w:t xml:space="preserve"> </w:t>
+      </w:r>
+      <w:proofErr w:type="spellStart"/>
+      <w:r>
+        <w:rPr>
+          <w:rFonts w:ascii="Courier New" w:hAnsi="Courier New" w:cs="Courier New"/>
+          <w:color w:val="008000"/>
+          <w:szCs w:val="20"/>
+          <w:highlight w:val="white"/>
+        </w:rPr>
+        <w:t>the</w:t>
+      </w:r>
+      <w:proofErr w:type="spellEnd"/>
+      <w:r>
+        <w:rPr>
+          <w:rFonts w:ascii="Courier New" w:hAnsi="Courier New" w:cs="Courier New"/>
+          <w:color w:val="008000"/>
+          <w:szCs w:val="20"/>
+          <w:highlight w:val="white"/>
+        </w:rPr>
+        <w:t xml:space="preserve"> </w:t>
+      </w:r>
+      <w:proofErr w:type="spellStart"/>
+      <w:r>
+        <w:rPr>
+          <w:rFonts w:ascii="Courier New" w:hAnsi="Courier New" w:cs="Courier New"/>
+          <w:color w:val="008000"/>
+          <w:szCs w:val="20"/>
+          <w:highlight w:val="white"/>
+        </w:rPr>
+        <w:t>skeletons</w:t>
+      </w:r>
+      <w:proofErr w:type="spellEnd"/>
+    </w:p>
+    <w:p>
+      <w:pPr>
+        <w:autoSpaceDE w:val="0"/>
+        <w:autoSpaceDN w:val="0"/>
+        <w:adjustRightInd w:val="0"/>
+        <w:spacing w:after="0" w:line="240" w:lineRule="auto"/>
+        <w:rPr>
+          <w:rFonts w:ascii="Courier New" w:hAnsi="Courier New" w:cs="Courier New"/>
+          <w:color w:val="000000"/>
+          <w:szCs w:val="20"/>
+          <w:highlight w:val="white"/>
+        </w:rPr>
+      </w:pPr>
+      <w:r>
+        <w:rPr>
+          <w:rFonts w:ascii="Courier New" w:hAnsi="Courier New" w:cs="Courier New"/>
+          <w:color w:val="0000FF"/>
+          <w:szCs w:val="20"/>
+          <w:highlight w:val="white"/>
+        </w:rPr>
+        <w:t>private</w:t>
+      </w:r>
+      <w:r>
+        <w:rPr>
+          <w:rFonts w:ascii="Courier New" w:hAnsi="Courier New" w:cs="Courier New"/>
+          <w:color w:val="000000"/>
+          <w:szCs w:val="20"/>
+          <w:highlight w:val="white"/>
+        </w:rPr>
+        <w:t xml:space="preserve"> </w:t>
+      </w:r>
+      <w:r>
+        <w:rPr>
+          <w:rFonts w:ascii="Courier New" w:hAnsi="Courier New" w:cs="Courier New"/>
+          <w:color w:val="2B91AF"/>
+          <w:szCs w:val="20"/>
+          <w:highlight w:val="white"/>
+        </w:rPr>
+        <w:t>Skeleton</w:t>
+      </w:r>
+      <w:r>
+        <w:rPr>
+          <w:rFonts w:ascii="Courier New" w:hAnsi="Courier New" w:cs="Courier New"/>
+          <w:color w:val="000000"/>
+          <w:szCs w:val="20"/>
+          <w:highlight w:val="white"/>
+        </w:rPr>
+        <w:t xml:space="preserve">[] </w:t>
+      </w:r>
+      <w:proofErr w:type="spellStart"/>
+      <w:r>
+        <w:rPr>
+          <w:rFonts w:ascii="Courier New" w:hAnsi="Courier New" w:cs="Courier New"/>
+          <w:color w:val="000000"/>
+          <w:szCs w:val="20"/>
+          <w:highlight w:val="white"/>
+        </w:rPr>
+        <w:t>SkeletonFrames</w:t>
+      </w:r>
+      <w:proofErr w:type="spellEnd"/>
+      <w:r>
+        <w:rPr>
+          <w:rFonts w:ascii="Courier New" w:hAnsi="Courier New" w:cs="Courier New"/>
+          <w:color w:val="000000"/>
+          <w:szCs w:val="20"/>
+          <w:highlight w:val="white"/>
+        </w:rPr>
+        <w:t xml:space="preserve"> = </w:t>
+      </w:r>
+      <w:proofErr w:type="spellStart"/>
+      <w:r>
+        <w:rPr>
+          <w:rFonts w:ascii="Courier New" w:hAnsi="Courier New" w:cs="Courier New"/>
+          <w:color w:val="0000FF"/>
+          <w:szCs w:val="20"/>
+          <w:highlight w:val="white"/>
+        </w:rPr>
+        <w:t>new</w:t>
+      </w:r>
+      <w:proofErr w:type="spellEnd"/>
+      <w:r>
+        <w:rPr>
+          <w:rFonts w:ascii="Courier New" w:hAnsi="Courier New" w:cs="Courier New"/>
+          <w:color w:val="000000"/>
+          <w:szCs w:val="20"/>
+          <w:highlight w:val="white"/>
+        </w:rPr>
+        <w:t xml:space="preserve"> </w:t>
+      </w:r>
+      <w:r>
+        <w:rPr>
+          <w:rFonts w:ascii="Courier New" w:hAnsi="Courier New" w:cs="Courier New"/>
+          <w:color w:val="2B91AF"/>
+          <w:szCs w:val="20"/>
+          <w:highlight w:val="white"/>
+        </w:rPr>
+        <w:t>Skeleton</w:t>
+      </w:r>
+      <w:r>
+        <w:rPr>
+          <w:rFonts w:ascii="Courier New" w:hAnsi="Courier New" w:cs="Courier New"/>
+          <w:color w:val="000000"/>
+          <w:szCs w:val="20"/>
+          <w:highlight w:val="white"/>
+        </w:rPr>
+        <w:t>[</w:t>
+      </w:r>
+      <w:proofErr w:type="spellStart"/>
+      <w:r>
+        <w:rPr>
+          <w:rFonts w:ascii="Courier New" w:hAnsi="Courier New" w:cs="Courier New"/>
+          <w:color w:val="000000"/>
+          <w:szCs w:val="20"/>
+          <w:highlight w:val="white"/>
+        </w:rPr>
+        <w:t>totalFrames</w:t>
+      </w:r>
+      <w:proofErr w:type="spellEnd"/>
+      <w:r>
+        <w:rPr>
+          <w:rFonts w:ascii="Courier New" w:hAnsi="Courier New" w:cs="Courier New"/>
+          <w:color w:val="000000"/>
+          <w:szCs w:val="20"/>
+          <w:highlight w:val="white"/>
+        </w:rPr>
+        <w:t xml:space="preserve"> + 1];</w:t>
+      </w:r>
+    </w:p>
+    <w:p>
+      <w:pPr>
+        <w:autoSpaceDE w:val="0"/>
+        <w:autoSpaceDN w:val="0"/>
+        <w:adjustRightInd w:val="0"/>
+        <w:spacing w:after="0" w:line="240" w:lineRule="auto"/>
+        <w:rPr>
+          <w:rFonts w:ascii="Courier New" w:hAnsi="Courier New" w:cs="Courier New"/>
+          <w:color w:val="000000"/>
+          <w:szCs w:val="20"/>
+          <w:highlight w:val="white"/>
+        </w:rPr>
+      </w:pPr>
+      <w:r>
+        <w:rPr>
+          <w:rFonts w:ascii="Courier New" w:hAnsi="Courier New" w:cs="Courier New"/>
+          <w:color w:val="008000"/>
+          <w:szCs w:val="20"/>
+          <w:highlight w:val="white"/>
+        </w:rPr>
+        <w:t>//</w:t>
+      </w:r>
+      <w:proofErr w:type="spellStart"/>
+      <w:r>
+        <w:rPr>
+          <w:rFonts w:ascii="Courier New" w:hAnsi="Courier New" w:cs="Courier New"/>
+          <w:color w:val="008000"/>
+          <w:szCs w:val="20"/>
+          <w:highlight w:val="white"/>
+        </w:rPr>
+        <w:t>frame</w:t>
+      </w:r>
+      <w:proofErr w:type="spellEnd"/>
+      <w:r>
+        <w:rPr>
+          <w:rFonts w:ascii="Courier New" w:hAnsi="Courier New" w:cs="Courier New"/>
+          <w:color w:val="008000"/>
+          <w:szCs w:val="20"/>
+          <w:highlight w:val="white"/>
+        </w:rPr>
+        <w:t xml:space="preserve"> </w:t>
+      </w:r>
+      <w:proofErr w:type="spellStart"/>
+      <w:r>
+        <w:rPr>
+          <w:rFonts w:ascii="Courier New" w:hAnsi="Courier New" w:cs="Courier New"/>
+          <w:color w:val="008000"/>
+          <w:szCs w:val="20"/>
+          <w:highlight w:val="white"/>
+        </w:rPr>
+        <w:t>interval</w:t>
+      </w:r>
+      <w:proofErr w:type="spellEnd"/>
+    </w:p>
+    <w:p>
+      <w:pPr>
+        <w:autoSpaceDE w:val="0"/>
+        <w:autoSpaceDN w:val="0"/>
+        <w:adjustRightInd w:val="0"/>
+        <w:spacing w:after="0" w:line="240" w:lineRule="auto"/>
+        <w:rPr>
+          <w:rFonts w:ascii="Courier New" w:hAnsi="Courier New" w:cs="Courier New"/>
+          <w:color w:val="000000"/>
+          <w:szCs w:val="20"/>
+          <w:highlight w:val="white"/>
+        </w:rPr>
+      </w:pPr>
+      <w:r>
+        <w:rPr>
+          <w:rFonts w:ascii="Courier New" w:hAnsi="Courier New" w:cs="Courier New"/>
+          <w:color w:val="0000FF"/>
+          <w:szCs w:val="20"/>
+          <w:highlight w:val="white"/>
+        </w:rPr>
+        <w:t>private</w:t>
+      </w:r>
+      <w:r>
+        <w:rPr>
+          <w:rFonts w:ascii="Courier New" w:hAnsi="Courier New" w:cs="Courier New"/>
+          <w:color w:val="000000"/>
+          <w:szCs w:val="20"/>
+          <w:highlight w:val="white"/>
+        </w:rPr>
+        <w:t xml:space="preserve"> </w:t>
+      </w:r>
+      <w:proofErr w:type="spellStart"/>
+      <w:r>
+        <w:rPr>
+          <w:rFonts w:ascii="Courier New" w:hAnsi="Courier New" w:cs="Courier New"/>
+          <w:color w:val="0000FF"/>
+          <w:szCs w:val="20"/>
+          <w:highlight w:val="white"/>
+        </w:rPr>
+        <w:t>int</w:t>
+      </w:r>
+      <w:proofErr w:type="spellEnd"/>
+      <w:r>
+        <w:rPr>
+          <w:rFonts w:ascii="Courier New" w:hAnsi="Courier New" w:cs="Courier New"/>
+          <w:color w:val="000000"/>
+          <w:szCs w:val="20"/>
+          <w:highlight w:val="white"/>
+        </w:rPr>
+        <w:t xml:space="preserve"> </w:t>
+      </w:r>
+      <w:proofErr w:type="spellStart"/>
+      <w:r>
+        <w:rPr>
+          <w:rFonts w:ascii="Courier New" w:hAnsi="Courier New" w:cs="Courier New"/>
+          <w:color w:val="000000"/>
+          <w:szCs w:val="20"/>
+          <w:highlight w:val="white"/>
+        </w:rPr>
+        <w:t>frameInterval</w:t>
+      </w:r>
+      <w:proofErr w:type="spellEnd"/>
+      <w:r>
+        <w:rPr>
+          <w:rFonts w:ascii="Courier New" w:hAnsi="Courier New" w:cs="Courier New"/>
+          <w:color w:val="000000"/>
+          <w:szCs w:val="20"/>
+          <w:highlight w:val="white"/>
+        </w:rPr>
+        <w:t xml:space="preserve"> = 3;</w:t>
+      </w:r>
+    </w:p>
+    <w:p>
+      <w:pPr>
+        <w:autoSpaceDE w:val="0"/>
+        <w:autoSpaceDN w:val="0"/>
+        <w:adjustRightInd w:val="0"/>
+        <w:spacing w:after="0" w:line="240" w:lineRule="auto"/>
+        <w:rPr>
+          <w:rFonts w:ascii="Courier New" w:hAnsi="Courier New" w:cs="Courier New"/>
+          <w:color w:val="000000"/>
+          <w:szCs w:val="20"/>
+          <w:highlight w:val="white"/>
+        </w:rPr>
+      </w:pPr>
+      <w:r>
+        <w:rPr>
+          <w:rFonts w:ascii="Courier New" w:hAnsi="Courier New" w:cs="Courier New"/>
+          <w:color w:val="0000FF"/>
+          <w:szCs w:val="20"/>
+          <w:highlight w:val="white"/>
+        </w:rPr>
+        <w:t>private</w:t>
+      </w:r>
+      <w:r>
+        <w:rPr>
+          <w:rFonts w:ascii="Courier New" w:hAnsi="Courier New" w:cs="Courier New"/>
+          <w:color w:val="000000"/>
+          <w:szCs w:val="20"/>
+          <w:highlight w:val="white"/>
+        </w:rPr>
+        <w:t xml:space="preserve"> </w:t>
+      </w:r>
+      <w:proofErr w:type="spellStart"/>
+      <w:r>
+        <w:rPr>
+          <w:rFonts w:ascii="Courier New" w:hAnsi="Courier New" w:cs="Courier New"/>
+          <w:color w:val="0000FF"/>
+          <w:szCs w:val="20"/>
+          <w:highlight w:val="white"/>
+        </w:rPr>
+        <w:t>float</w:t>
+      </w:r>
+      <w:proofErr w:type="spellEnd"/>
+      <w:r>
+        <w:rPr>
+          <w:rFonts w:ascii="Courier New" w:hAnsi="Courier New" w:cs="Courier New"/>
+          <w:color w:val="000000"/>
+          <w:szCs w:val="20"/>
+          <w:highlight w:val="white"/>
+        </w:rPr>
+        <w:t xml:space="preserve"> </w:t>
+      </w:r>
+      <w:proofErr w:type="spellStart"/>
+      <w:r>
+        <w:rPr>
+          <w:rFonts w:ascii="Courier New" w:hAnsi="Courier New" w:cs="Courier New"/>
+          <w:color w:val="000000"/>
+          <w:szCs w:val="20"/>
+          <w:highlight w:val="white"/>
+        </w:rPr>
+        <w:t>minMovementFrame</w:t>
+      </w:r>
+      <w:proofErr w:type="spellEnd"/>
+      <w:r>
+        <w:rPr>
+          <w:rFonts w:ascii="Courier New" w:hAnsi="Courier New" w:cs="Courier New"/>
+          <w:color w:val="000000"/>
+          <w:szCs w:val="20"/>
+          <w:highlight w:val="white"/>
+        </w:rPr>
+        <w:t xml:space="preserve"> = 0.01F;</w:t>
+      </w:r>
+    </w:p>
+    <w:p>
+      <w:pPr>
+        <w:autoSpaceDE w:val="0"/>
+        <w:autoSpaceDN w:val="0"/>
+        <w:adjustRightInd w:val="0"/>
+        <w:spacing w:after="0" w:line="240" w:lineRule="auto"/>
+        <w:rPr>
+          <w:rFonts w:ascii="Courier New" w:hAnsi="Courier New" w:cs="Courier New"/>
+          <w:color w:val="000000"/>
+          <w:szCs w:val="20"/>
+          <w:highlight w:val="white"/>
+        </w:rPr>
+      </w:pPr>
+      <w:r>
+        <w:rPr>
+          <w:rFonts w:ascii="Courier New" w:hAnsi="Courier New" w:cs="Courier New"/>
+          <w:color w:val="0000FF"/>
+          <w:szCs w:val="20"/>
+          <w:highlight w:val="white"/>
+        </w:rPr>
+        <w:t>private</w:t>
+      </w:r>
+      <w:r>
+        <w:rPr>
+          <w:rFonts w:ascii="Courier New" w:hAnsi="Courier New" w:cs="Courier New"/>
+          <w:color w:val="000000"/>
+          <w:szCs w:val="20"/>
+          <w:highlight w:val="white"/>
+        </w:rPr>
+        <w:t xml:space="preserve"> </w:t>
+      </w:r>
+      <w:proofErr w:type="spellStart"/>
+      <w:r>
+        <w:rPr>
+          <w:rFonts w:ascii="Courier New" w:hAnsi="Courier New" w:cs="Courier New"/>
+          <w:color w:val="0000FF"/>
+          <w:szCs w:val="20"/>
+          <w:highlight w:val="white"/>
+        </w:rPr>
+        <w:t>float</w:t>
+      </w:r>
+      <w:proofErr w:type="spellEnd"/>
+      <w:r>
+        <w:rPr>
+          <w:rFonts w:ascii="Courier New" w:hAnsi="Courier New" w:cs="Courier New"/>
+          <w:color w:val="000000"/>
+          <w:szCs w:val="20"/>
+          <w:highlight w:val="white"/>
+        </w:rPr>
+        <w:t xml:space="preserve"> </w:t>
+      </w:r>
+      <w:proofErr w:type="spellStart"/>
+      <w:r>
+        <w:rPr>
+          <w:rFonts w:ascii="Courier New" w:hAnsi="Courier New" w:cs="Courier New"/>
+          <w:color w:val="000000"/>
+          <w:szCs w:val="20"/>
+          <w:highlight w:val="white"/>
+        </w:rPr>
+        <w:t>minMovementTotal</w:t>
+      </w:r>
+      <w:proofErr w:type="spellEnd"/>
+      <w:r>
+        <w:rPr>
+          <w:rFonts w:ascii="Courier New" w:hAnsi="Courier New" w:cs="Courier New"/>
+          <w:color w:val="000000"/>
+          <w:szCs w:val="20"/>
+          <w:highlight w:val="white"/>
+        </w:rPr>
+        <w:t xml:space="preserve"> = 0.03F;</w:t>
+      </w:r>
+    </w:p>
+    <w:p>
+      <w:pPr>
+        <w:autoSpaceDE w:val="0"/>
+        <w:autoSpaceDN w:val="0"/>
+        <w:adjustRightInd w:val="0"/>
+        <w:spacing w:after="0" w:line="240" w:lineRule="auto"/>
+        <w:rPr>
+          <w:rFonts w:ascii="Courier New" w:hAnsi="Courier New" w:cs="Courier New"/>
+          <w:color w:val="000000"/>
+          <w:szCs w:val="20"/>
+          <w:highlight w:val="white"/>
+        </w:rPr>
+      </w:pPr>
+      <w:r>
+        <w:rPr>
+          <w:rFonts w:ascii="Courier New" w:hAnsi="Courier New" w:cs="Courier New"/>
+          <w:color w:val="0000FF"/>
+          <w:szCs w:val="20"/>
+          <w:highlight w:val="white"/>
+        </w:rPr>
+        <w:t>private</w:t>
+      </w:r>
+      <w:r>
+        <w:rPr>
+          <w:rFonts w:ascii="Courier New" w:hAnsi="Courier New" w:cs="Courier New"/>
+          <w:color w:val="000000"/>
+          <w:szCs w:val="20"/>
+          <w:highlight w:val="white"/>
+        </w:rPr>
+        <w:t xml:space="preserve"> </w:t>
+      </w:r>
+      <w:proofErr w:type="spellStart"/>
+      <w:r>
+        <w:rPr>
+          <w:rFonts w:ascii="Courier New" w:hAnsi="Courier New" w:cs="Courier New"/>
+          <w:color w:val="0000FF"/>
+          <w:szCs w:val="20"/>
+          <w:highlight w:val="white"/>
+        </w:rPr>
+        <w:t>float</w:t>
+      </w:r>
+      <w:proofErr w:type="spellEnd"/>
+      <w:r>
+        <w:rPr>
+          <w:rFonts w:ascii="Courier New" w:hAnsi="Courier New" w:cs="Courier New"/>
+          <w:color w:val="000000"/>
+          <w:szCs w:val="20"/>
+          <w:highlight w:val="white"/>
+        </w:rPr>
+        <w:t xml:space="preserve"> </w:t>
+      </w:r>
+      <w:proofErr w:type="spellStart"/>
+      <w:r>
+        <w:rPr>
+          <w:rFonts w:ascii="Courier New" w:hAnsi="Courier New" w:cs="Courier New"/>
+          <w:color w:val="000000"/>
+          <w:szCs w:val="20"/>
+          <w:highlight w:val="white"/>
+        </w:rPr>
+        <w:t>tollerance</w:t>
+      </w:r>
+      <w:proofErr w:type="spellEnd"/>
+      <w:r>
+        <w:rPr>
+          <w:rFonts w:ascii="Courier New" w:hAnsi="Courier New" w:cs="Courier New"/>
+          <w:color w:val="000000"/>
+          <w:szCs w:val="20"/>
+          <w:highlight w:val="white"/>
+        </w:rPr>
+        <w:t xml:space="preserve"> = 0.01F;</w:t>
+      </w:r>
+    </w:p>
+    <w:p>
+      <w:pPr>
+        <w:autoSpaceDE w:val="0"/>
+        <w:autoSpaceDN w:val="0"/>
+        <w:adjustRightInd w:val="0"/>
+        <w:spacing w:after="0" w:line="240" w:lineRule="auto"/>
+        <w:rPr>
+          <w:rFonts w:ascii="Courier New" w:hAnsi="Courier New" w:cs="Courier New"/>
+          <w:color w:val="000000"/>
+          <w:szCs w:val="20"/>
+          <w:highlight w:val="white"/>
+        </w:rPr>
+      </w:pPr>
+      <w:r>
+        <w:rPr>
+          <w:rFonts w:ascii="Courier New" w:hAnsi="Courier New" w:cs="Courier New"/>
+          <w:color w:val="008000"/>
+          <w:szCs w:val="20"/>
+          <w:highlight w:val="white"/>
+        </w:rPr>
+        <w:t>//</w:t>
+      </w:r>
+      <w:proofErr w:type="spellStart"/>
+      <w:r>
+        <w:rPr>
+          <w:rFonts w:ascii="Courier New" w:hAnsi="Courier New" w:cs="Courier New"/>
+          <w:color w:val="008000"/>
+          <w:szCs w:val="20"/>
+          <w:highlight w:val="white"/>
+        </w:rPr>
+        <w:t>calc</w:t>
+      </w:r>
+      <w:proofErr w:type="spellEnd"/>
+      <w:r>
+        <w:rPr>
+          <w:rFonts w:ascii="Courier New" w:hAnsi="Courier New" w:cs="Courier New"/>
+          <w:color w:val="008000"/>
+          <w:szCs w:val="20"/>
+          <w:highlight w:val="white"/>
+        </w:rPr>
+        <w:t xml:space="preserve"> </w:t>
+      </w:r>
+      <w:proofErr w:type="spellStart"/>
+      <w:r>
+        <w:rPr>
+          <w:rFonts w:ascii="Courier New" w:hAnsi="Courier New" w:cs="Courier New"/>
+          <w:color w:val="008000"/>
+          <w:szCs w:val="20"/>
+          <w:highlight w:val="white"/>
+        </w:rPr>
+        <w:t>from</w:t>
+      </w:r>
+      <w:proofErr w:type="spellEnd"/>
+      <w:r>
+        <w:rPr>
+          <w:rFonts w:ascii="Courier New" w:hAnsi="Courier New" w:cs="Courier New"/>
+          <w:color w:val="008000"/>
+          <w:szCs w:val="20"/>
+          <w:highlight w:val="white"/>
+        </w:rPr>
+        <w:t xml:space="preserve"> </w:t>
+      </w:r>
+      <w:proofErr w:type="spellStart"/>
+      <w:r>
+        <w:rPr>
+          <w:rFonts w:ascii="Courier New" w:hAnsi="Courier New" w:cs="Courier New"/>
+          <w:color w:val="008000"/>
+          <w:szCs w:val="20"/>
+          <w:highlight w:val="white"/>
+        </w:rPr>
+        <w:t>screensize</w:t>
+      </w:r>
+      <w:proofErr w:type="spellEnd"/>
+      <w:r>
+        <w:rPr>
+          <w:rFonts w:ascii="Courier New" w:hAnsi="Courier New" w:cs="Courier New"/>
+          <w:color w:val="008000"/>
+          <w:szCs w:val="20"/>
+          <w:highlight w:val="white"/>
+        </w:rPr>
+        <w:t xml:space="preserve"> </w:t>
+      </w:r>
+      <w:proofErr w:type="spellStart"/>
+      <w:r>
+        <w:rPr>
+          <w:rFonts w:ascii="Courier New" w:hAnsi="Courier New" w:cs="Courier New"/>
+          <w:color w:val="008000"/>
+          <w:szCs w:val="20"/>
+          <w:highlight w:val="white"/>
+        </w:rPr>
+        <w:t>and</w:t>
+      </w:r>
+      <w:proofErr w:type="spellEnd"/>
+      <w:r>
+        <w:rPr>
+          <w:rFonts w:ascii="Courier New" w:hAnsi="Courier New" w:cs="Courier New"/>
+          <w:color w:val="008000"/>
+          <w:szCs w:val="20"/>
+          <w:highlight w:val="white"/>
+        </w:rPr>
+        <w:t xml:space="preserve"> </w:t>
+      </w:r>
+      <w:proofErr w:type="spellStart"/>
+      <w:r>
+        <w:rPr>
+          <w:rFonts w:ascii="Courier New" w:hAnsi="Courier New" w:cs="Courier New"/>
+          <w:color w:val="008000"/>
+          <w:szCs w:val="20"/>
+          <w:highlight w:val="white"/>
+        </w:rPr>
+        <w:t>distance</w:t>
+      </w:r>
+      <w:proofErr w:type="spellEnd"/>
+    </w:p>
+    <w:p>
+      <w:pPr>
+        <w:autoSpaceDE w:val="0"/>
+        <w:autoSpaceDN w:val="0"/>
+        <w:adjustRightInd w:val="0"/>
+        <w:spacing w:after="0" w:line="240" w:lineRule="auto"/>
+        <w:rPr>
+          <w:rFonts w:ascii="Courier New" w:hAnsi="Courier New" w:cs="Courier New"/>
+          <w:color w:val="000000"/>
+          <w:szCs w:val="20"/>
+          <w:highlight w:val="white"/>
+        </w:rPr>
+      </w:pPr>
+      <w:r>
+        <w:rPr>
+          <w:rFonts w:ascii="Courier New" w:hAnsi="Courier New" w:cs="Courier New"/>
+          <w:color w:val="0000FF"/>
+          <w:szCs w:val="20"/>
+          <w:highlight w:val="white"/>
+        </w:rPr>
+        <w:t>private</w:t>
+      </w:r>
+      <w:r>
+        <w:rPr>
+          <w:rFonts w:ascii="Courier New" w:hAnsi="Courier New" w:cs="Courier New"/>
+          <w:color w:val="000000"/>
+          <w:szCs w:val="20"/>
+          <w:highlight w:val="white"/>
+        </w:rPr>
+        <w:t xml:space="preserve"> </w:t>
+      </w:r>
+      <w:proofErr w:type="spellStart"/>
+      <w:r>
+        <w:rPr>
+          <w:rFonts w:ascii="Courier New" w:hAnsi="Courier New" w:cs="Courier New"/>
+          <w:color w:val="0000FF"/>
+          <w:szCs w:val="20"/>
+          <w:highlight w:val="white"/>
+        </w:rPr>
+        <w:t>float</w:t>
+      </w:r>
+      <w:proofErr w:type="spellEnd"/>
+      <w:r>
+        <w:rPr>
+          <w:rFonts w:ascii="Courier New" w:hAnsi="Courier New" w:cs="Courier New"/>
+          <w:color w:val="000000"/>
+          <w:szCs w:val="20"/>
+          <w:highlight w:val="white"/>
+        </w:rPr>
+        <w:t xml:space="preserve"> </w:t>
+      </w:r>
+      <w:proofErr w:type="spellStart"/>
+      <w:r>
+        <w:rPr>
+          <w:rFonts w:ascii="Courier New" w:hAnsi="Courier New" w:cs="Courier New"/>
+          <w:color w:val="000000"/>
+          <w:szCs w:val="20"/>
+          <w:highlight w:val="white"/>
+        </w:rPr>
+        <w:t>proportion</w:t>
+      </w:r>
+      <w:proofErr w:type="spellEnd"/>
+      <w:r>
+        <w:rPr>
+          <w:rFonts w:ascii="Courier New" w:hAnsi="Courier New" w:cs="Courier New"/>
+          <w:color w:val="000000"/>
+          <w:szCs w:val="20"/>
+          <w:highlight w:val="white"/>
+        </w:rPr>
+        <w:t>;</w:t>
+      </w:r>
+    </w:p>
+    <w:p>
+      <w:pPr>
+        <w:autoSpaceDE w:val="0"/>
+        <w:autoSpaceDN w:val="0"/>
+        <w:adjustRightInd w:val="0"/>
+        <w:spacing w:after="0" w:line="240" w:lineRule="auto"/>
+        <w:rPr>
+          <w:rFonts w:ascii="Courier New" w:hAnsi="Courier New" w:cs="Courier New"/>
+          <w:color w:val="000000"/>
+          <w:szCs w:val="20"/>
+          <w:highlight w:val="white"/>
+        </w:rPr>
+      </w:pPr>
+      <w:r>
+        <w:rPr>
+          <w:rFonts w:ascii="Courier New" w:hAnsi="Courier New" w:cs="Courier New"/>
+          <w:color w:val="0000FF"/>
+          <w:szCs w:val="20"/>
+          <w:highlight w:val="white"/>
+        </w:rPr>
+        <w:t>private</w:t>
+      </w:r>
+      <w:r>
+        <w:rPr>
+          <w:rFonts w:ascii="Courier New" w:hAnsi="Courier New" w:cs="Courier New"/>
+          <w:color w:val="000000"/>
+          <w:szCs w:val="20"/>
+          <w:highlight w:val="white"/>
+        </w:rPr>
+        <w:t xml:space="preserve"> </w:t>
+      </w:r>
+      <w:proofErr w:type="spellStart"/>
+      <w:r>
+        <w:rPr>
+          <w:rFonts w:ascii="Courier New" w:hAnsi="Courier New" w:cs="Courier New"/>
+          <w:color w:val="0000FF"/>
+          <w:szCs w:val="20"/>
+          <w:highlight w:val="white"/>
+        </w:rPr>
+        <w:t>float</w:t>
+      </w:r>
+      <w:proofErr w:type="spellEnd"/>
+      <w:r>
+        <w:rPr>
+          <w:rFonts w:ascii="Courier New" w:hAnsi="Courier New" w:cs="Courier New"/>
+          <w:color w:val="000000"/>
+          <w:szCs w:val="20"/>
+          <w:highlight w:val="white"/>
+        </w:rPr>
+        <w:t xml:space="preserve"> </w:t>
+      </w:r>
+      <w:proofErr w:type="spellStart"/>
+      <w:r>
+        <w:rPr>
+          <w:rFonts w:ascii="Courier New" w:hAnsi="Courier New" w:cs="Courier New"/>
+          <w:color w:val="000000"/>
+          <w:szCs w:val="20"/>
+          <w:highlight w:val="white"/>
+        </w:rPr>
+        <w:t>screen_dpi</w:t>
+      </w:r>
+      <w:proofErr w:type="spellEnd"/>
+      <w:r>
+        <w:rPr>
+          <w:rFonts w:ascii="Courier New" w:hAnsi="Courier New" w:cs="Courier New"/>
+          <w:color w:val="000000"/>
+          <w:szCs w:val="20"/>
+          <w:highlight w:val="white"/>
+        </w:rPr>
+        <w:t>;</w:t>
+      </w:r>
+    </w:p>
+    <w:p>
+      <w:pPr>
+        <w:autoSpaceDE w:val="0"/>
+        <w:autoSpaceDN w:val="0"/>
+        <w:adjustRightInd w:val="0"/>
+        <w:spacing w:after="0" w:line="240" w:lineRule="auto"/>
+        <w:rPr>
+          <w:rFonts w:ascii="Courier New" w:hAnsi="Courier New" w:cs="Courier New"/>
+          <w:color w:val="000000"/>
+          <w:szCs w:val="20"/>
+          <w:highlight w:val="white"/>
+        </w:rPr>
+      </w:pPr>
+      <w:r>
+        <w:rPr>
+          <w:rFonts w:ascii="Courier New" w:hAnsi="Courier New" w:cs="Courier New"/>
+          <w:color w:val="0000FF"/>
+          <w:szCs w:val="20"/>
+          <w:highlight w:val="white"/>
+        </w:rPr>
+        <w:t>private</w:t>
+      </w:r>
+      <w:r>
+        <w:rPr>
+          <w:rFonts w:ascii="Courier New" w:hAnsi="Courier New" w:cs="Courier New"/>
+          <w:color w:val="000000"/>
+          <w:szCs w:val="20"/>
+          <w:highlight w:val="white"/>
+        </w:rPr>
+        <w:t xml:space="preserve"> </w:t>
+      </w:r>
+      <w:proofErr w:type="spellStart"/>
+      <w:r>
+        <w:rPr>
+          <w:rFonts w:ascii="Courier New" w:hAnsi="Courier New" w:cs="Courier New"/>
+          <w:color w:val="0000FF"/>
+          <w:szCs w:val="20"/>
+          <w:highlight w:val="white"/>
+        </w:rPr>
+        <w:t>float</w:t>
+      </w:r>
+      <w:proofErr w:type="spellEnd"/>
+      <w:r>
+        <w:rPr>
+          <w:rFonts w:ascii="Courier New" w:hAnsi="Courier New" w:cs="Courier New"/>
+          <w:color w:val="000000"/>
+          <w:szCs w:val="20"/>
+          <w:highlight w:val="white"/>
+        </w:rPr>
+        <w:t xml:space="preserve"> </w:t>
+      </w:r>
+      <w:proofErr w:type="spellStart"/>
+      <w:r>
+        <w:rPr>
+          <w:rFonts w:ascii="Courier New" w:hAnsi="Courier New" w:cs="Courier New"/>
+          <w:color w:val="000000"/>
+          <w:szCs w:val="20"/>
+          <w:highlight w:val="white"/>
+        </w:rPr>
+        <w:t>zoomspeed</w:t>
+      </w:r>
+      <w:proofErr w:type="spellEnd"/>
+      <w:r>
+        <w:rPr>
+          <w:rFonts w:ascii="Courier New" w:hAnsi="Courier New" w:cs="Courier New"/>
+          <w:color w:val="000000"/>
+          <w:szCs w:val="20"/>
+          <w:highlight w:val="white"/>
+        </w:rPr>
+        <w:t xml:space="preserve"> = 3;</w:t>
+      </w:r>
+    </w:p>
+    <w:p>
+      <w:pPr>
+        <w:autoSpaceDE w:val="0"/>
+        <w:autoSpaceDN w:val="0"/>
+        <w:adjustRightInd w:val="0"/>
+        <w:spacing w:after="0" w:line="240" w:lineRule="auto"/>
+        <w:rPr>
+          <w:rFonts w:ascii="Courier New" w:hAnsi="Courier New" w:cs="Courier New"/>
+          <w:color w:val="000000"/>
+          <w:szCs w:val="20"/>
+          <w:highlight w:val="white"/>
+        </w:rPr>
+      </w:pPr>
+      <w:r>
+        <w:rPr>
+          <w:rFonts w:ascii="Courier New" w:hAnsi="Courier New" w:cs="Courier New"/>
+          <w:color w:val="008000"/>
+          <w:szCs w:val="20"/>
+          <w:highlight w:val="white"/>
+        </w:rPr>
+        <w:t>//in cm</w:t>
+      </w:r>
+    </w:p>
+    <w:p>
+      <w:pPr>
+        <w:autoSpaceDE w:val="0"/>
+        <w:autoSpaceDN w:val="0"/>
+        <w:adjustRightInd w:val="0"/>
+        <w:spacing w:after="0" w:line="240" w:lineRule="auto"/>
+        <w:rPr>
+          <w:rFonts w:ascii="Courier New" w:hAnsi="Courier New" w:cs="Courier New"/>
+          <w:color w:val="000000"/>
+          <w:szCs w:val="20"/>
+          <w:highlight w:val="white"/>
+        </w:rPr>
+      </w:pPr>
+      <w:r>
+        <w:rPr>
+          <w:rFonts w:ascii="Courier New" w:hAnsi="Courier New" w:cs="Courier New"/>
+          <w:color w:val="0000FF"/>
+          <w:szCs w:val="20"/>
+          <w:highlight w:val="white"/>
+        </w:rPr>
+        <w:t>private</w:t>
+      </w:r>
+      <w:r>
+        <w:rPr>
+          <w:rFonts w:ascii="Courier New" w:hAnsi="Courier New" w:cs="Courier New"/>
+          <w:color w:val="000000"/>
+          <w:szCs w:val="20"/>
+          <w:highlight w:val="white"/>
+        </w:rPr>
+        <w:t xml:space="preserve"> </w:t>
+      </w:r>
+      <w:proofErr w:type="spellStart"/>
+      <w:r>
+        <w:rPr>
+          <w:rFonts w:ascii="Courier New" w:hAnsi="Courier New" w:cs="Courier New"/>
+          <w:color w:val="0000FF"/>
+          <w:szCs w:val="20"/>
+          <w:highlight w:val="white"/>
+        </w:rPr>
+        <w:t>float</w:t>
+      </w:r>
+      <w:proofErr w:type="spellEnd"/>
+      <w:r>
+        <w:rPr>
+          <w:rFonts w:ascii="Courier New" w:hAnsi="Courier New" w:cs="Courier New"/>
+          <w:color w:val="000000"/>
+          <w:szCs w:val="20"/>
+          <w:highlight w:val="white"/>
+        </w:rPr>
+        <w:t xml:space="preserve"> </w:t>
+      </w:r>
+      <w:proofErr w:type="spellStart"/>
+      <w:r>
+        <w:rPr>
+          <w:rFonts w:ascii="Courier New" w:hAnsi="Courier New" w:cs="Courier New"/>
+          <w:color w:val="000000"/>
+          <w:szCs w:val="20"/>
+          <w:highlight w:val="white"/>
+        </w:rPr>
+        <w:t>distanceZ_user_sensor</w:t>
+      </w:r>
+      <w:proofErr w:type="spellEnd"/>
+      <w:r>
+        <w:rPr>
+          <w:rFonts w:ascii="Courier New" w:hAnsi="Courier New" w:cs="Courier New"/>
+          <w:color w:val="000000"/>
+          <w:szCs w:val="20"/>
+          <w:highlight w:val="white"/>
+        </w:rPr>
+        <w:t xml:space="preserve"> = 200;</w:t>
+      </w:r>
+    </w:p>
+    <w:p>
+      <w:pPr>
+        <w:rPr>
+          <w:rFonts w:ascii="Courier New" w:hAnsi="Courier New" w:cs="Courier New"/>
+          <w:color w:val="000000"/>
+          <w:szCs w:val="20"/>
+        </w:rPr>
+      </w:pPr>
+      <w:r>
+        <w:rPr>
+          <w:rFonts w:ascii="Courier New" w:hAnsi="Courier New" w:cs="Courier New"/>
+          <w:color w:val="0000FF"/>
+          <w:szCs w:val="20"/>
+          <w:highlight w:val="white"/>
+        </w:rPr>
+        <w:t>private</w:t>
+      </w:r>
+      <w:r>
+        <w:rPr>
+          <w:rFonts w:ascii="Courier New" w:hAnsi="Courier New" w:cs="Courier New"/>
+          <w:color w:val="000000"/>
+          <w:szCs w:val="20"/>
+          <w:highlight w:val="white"/>
+        </w:rPr>
+        <w:t xml:space="preserve"> </w:t>
+      </w:r>
+      <w:proofErr w:type="spellStart"/>
+      <w:r>
+        <w:rPr>
+          <w:rFonts w:ascii="Courier New" w:hAnsi="Courier New" w:cs="Courier New"/>
+          <w:color w:val="0000FF"/>
+          <w:szCs w:val="20"/>
+          <w:highlight w:val="white"/>
+        </w:rPr>
+        <w:t>float</w:t>
+      </w:r>
+      <w:proofErr w:type="spellEnd"/>
+      <w:r>
+        <w:rPr>
+          <w:rFonts w:ascii="Courier New" w:hAnsi="Courier New" w:cs="Courier New"/>
+          <w:color w:val="000000"/>
+          <w:szCs w:val="20"/>
+          <w:highlight w:val="white"/>
+        </w:rPr>
+        <w:t xml:space="preserve"> </w:t>
+      </w:r>
+      <w:proofErr w:type="spellStart"/>
+      <w:r>
+        <w:rPr>
+          <w:rFonts w:ascii="Courier New" w:hAnsi="Courier New" w:cs="Courier New"/>
+          <w:color w:val="000000"/>
+          <w:szCs w:val="20"/>
+          <w:highlight w:val="white"/>
+        </w:rPr>
+        <w:t>screensize</w:t>
+      </w:r>
+      <w:proofErr w:type="spellEnd"/>
+      <w:r>
+        <w:rPr>
+          <w:rFonts w:ascii="Courier New" w:hAnsi="Courier New" w:cs="Courier New"/>
+          <w:color w:val="000000"/>
+          <w:szCs w:val="20"/>
+          <w:highlight w:val="white"/>
+        </w:rPr>
+        <w:t>;</w:t>
+      </w:r>
+    </w:p>
+    <w:p>
+      <w:r>
+        <w:t xml:space="preserve">Da aktuell nur die Zoomgeste bestand der Versuche ist </w:t>
+      </w:r>
+      <w:proofErr w:type="spellStart"/>
+      <w:r>
+        <w:t>ist</w:t>
+      </w:r>
+      <w:proofErr w:type="spellEnd"/>
+      <w:r>
+        <w:t xml:space="preserve"> der Wert </w:t>
+      </w:r>
+      <w:proofErr w:type="spellStart"/>
+      <w:r>
+        <w:rPr>
+          <w:rFonts w:ascii="Courier New" w:hAnsi="Courier New" w:cs="Courier New"/>
+          <w:color w:val="000000"/>
+          <w:szCs w:val="20"/>
+          <w:highlight w:val="white"/>
+        </w:rPr>
+        <w:t>zoomspeed</w:t>
+      </w:r>
+      <w:proofErr w:type="spellEnd"/>
+      <w:r>
+        <w:rPr>
+          <w:rFonts w:ascii="Courier New" w:hAnsi="Courier New" w:cs="Courier New"/>
+          <w:color w:val="000000"/>
+          <w:szCs w:val="20"/>
+          <w:highlight w:val="white"/>
+        </w:rPr>
+        <w:t xml:space="preserve"> </w:t>
+      </w:r>
+      <w:r>
+        <w:t>der einzige Wert in der Liste der sich direkt auf eine Geste bezieht.</w:t>
+      </w:r>
+    </w:p>
+    <w:p>
+      <w:r>
+        <w:t xml:space="preserve">Um eine passende Beziehung zwischen </w:t>
+      </w:r>
+      <w:proofErr w:type="spellStart"/>
+      <w:r>
+        <w:rPr>
+          <w:rFonts w:ascii="Courier New" w:hAnsi="Courier New" w:cs="Courier New"/>
+          <w:color w:val="000000"/>
+          <w:szCs w:val="20"/>
+          <w:highlight w:val="white"/>
+        </w:rPr>
+        <w:t>proportion</w:t>
+      </w:r>
+      <w:proofErr w:type="spellEnd"/>
+      <w:r>
+        <w:t xml:space="preserve">, </w:t>
+      </w:r>
+      <w:proofErr w:type="spellStart"/>
+      <w:r>
+        <w:rPr>
+          <w:rFonts w:ascii="Courier New" w:hAnsi="Courier New" w:cs="Courier New"/>
+          <w:color w:val="000000"/>
+          <w:szCs w:val="20"/>
+          <w:highlight w:val="white"/>
+        </w:rPr>
+        <w:t>screen_dpi</w:t>
+      </w:r>
+      <w:proofErr w:type="spellEnd"/>
+      <w:r>
+        <w:t xml:space="preserve">, </w:t>
+      </w:r>
+      <w:proofErr w:type="spellStart"/>
+      <w:r>
+        <w:rPr>
+          <w:rFonts w:ascii="Courier New" w:hAnsi="Courier New" w:cs="Courier New"/>
+          <w:color w:val="000000"/>
+          <w:szCs w:val="20"/>
+          <w:highlight w:val="white"/>
+        </w:rPr>
+        <w:t>distanceZ_user_sensor</w:t>
+      </w:r>
+      <w:proofErr w:type="spellEnd"/>
+      <w:r>
+        <w:t xml:space="preserve"> und </w:t>
+      </w:r>
+      <w:proofErr w:type="spellStart"/>
+      <w:r>
+        <w:rPr>
+          <w:rFonts w:ascii="Courier New" w:hAnsi="Courier New" w:cs="Courier New"/>
+          <w:color w:val="000000"/>
+          <w:szCs w:val="20"/>
+          <w:highlight w:val="white"/>
+        </w:rPr>
+        <w:t>screensize</w:t>
+      </w:r>
+      <w:proofErr w:type="spellEnd"/>
+      <w:r>
+        <w:rPr>
+          <w:rFonts w:ascii="Courier New" w:hAnsi="Courier New" w:cs="Courier New"/>
+          <w:color w:val="000000"/>
+          <w:szCs w:val="20"/>
+        </w:rPr>
+        <w:t xml:space="preserve"> </w:t>
+      </w:r>
+      <w:r>
+        <w:t>herzustellen</w:t>
+      </w:r>
+      <w:r>
+        <w:t xml:space="preserve"> sind verschiedene Test nötig.</w:t>
+      </w:r>
+      <w:bookmarkStart w:id="2" w:name="_GoBack"/>
+      <w:bookmarkEnd w:id="2"/>
+    </w:p>
     <w:sectPr>
       <w:headerReference w:type="default" r:id="rId10"/>
       <w:footerReference w:type="default" r:id="rId11"/>
@@ -1385,7 +2745,7 @@
           <w:rPr>
             <w:noProof/>
           </w:rPr>
-          <w:t>3</w:t>
+          <w:t>4</w:t>
         </w:r>
         <w:r>
           <w:fldChar w:fldCharType="end"/>
@@ -1701,7 +3061,6 @@
   <w:style w:type="character" w:default="1" w:styleId="Absatz-Standardschriftart">
     <w:name w:val="Default Paragraph Font"/>
     <w:uiPriority w:val="1"/>
-    <w:semiHidden/>
     <w:unhideWhenUsed/>
   </w:style>
   <w:style w:type="table" w:default="1" w:styleId="NormaleTabelle">
@@ -2216,7 +3575,6 @@
   <w:style w:type="character" w:default="1" w:styleId="Absatz-Standardschriftart">
     <w:name w:val="Default Paragraph Font"/>
     <w:uiPriority w:val="1"/>
-    <w:semiHidden/>
     <w:unhideWhenUsed/>
   </w:style>
   <w:style w:type="table" w:default="1" w:styleId="NormaleTabelle">
@@ -2830,7 +4188,7 @@
 </file>
 
 <file path=customXml/itemProps1.xml><?xml version="1.0" encoding="utf-8"?>
-<ds:datastoreItem xmlns:ds="http://schemas.openxmlformats.org/officeDocument/2006/customXml" ds:itemID="{B008720F-329A-458A-8212-B302CBEF9600}">
+<ds:datastoreItem xmlns:ds="http://schemas.openxmlformats.org/officeDocument/2006/customXml" ds:itemID="{D305B149-5EBC-4F71-8899-7EFA18F3442A}">
   <ds:schemaRefs>
     <ds:schemaRef ds:uri="http://schemas.openxmlformats.org/officeDocument/2006/bibliography"/>
   </ds:schemaRefs>

</xml_diff>